<commit_message>
Fixed spelling errors in naming conventions
</commit_message>
<xml_diff>
--- a/Resources/Main succes scenario.docx
+++ b/Resources/Main succes scenario.docx
@@ -5,22 +5,53 @@
     <w:p>
       <w:pPr>
         <w:pStyle w:val="Titel"/>
-      </w:pPr>
-      <w:r>
-        <w:t>Main succes</w:t>
-      </w:r>
-      <w:r>
+        <w:rPr>
+          <w:lang w:val="en-US"/>
+        </w:rPr>
+      </w:pPr>
+      <w:r>
+        <w:rPr>
+          <w:lang w:val="en-US"/>
+        </w:rPr>
+        <w:t xml:space="preserve">Main </w:t>
+      </w:r>
+      <w:proofErr w:type="spellStart"/>
+      <w:r>
+        <w:rPr>
+          <w:lang w:val="en-US"/>
+        </w:rPr>
+        <w:t>succes</w:t>
+      </w:r>
+      <w:proofErr w:type="spellEnd"/>
+      <w:r>
+        <w:rPr>
+          <w:lang w:val="en-US"/>
+        </w:rPr>
         <w:t xml:space="preserve"> </w:t>
       </w:r>
       <w:r>
+        <w:rPr>
+          <w:lang w:val="en-US"/>
+        </w:rPr>
         <w:t>s</w:t>
       </w:r>
       <w:r>
+        <w:rPr>
+          <w:lang w:val="en-US"/>
+        </w:rPr>
         <w:t>cenario</w:t>
       </w:r>
     </w:p>
     <w:p>
-      <w:r>
+      <w:pPr>
+        <w:rPr>
+          <w:lang w:val="en-US"/>
+        </w:rPr>
+      </w:pPr>
+      <w:r>
+        <w:rPr>
+          <w:lang w:val="en-US"/>
+        </w:rPr>
         <w:t>_______________________________________________________________________________________</w:t>
       </w:r>
     </w:p>
@@ -65,13 +96,7 @@
         <w:rPr>
           <w:lang w:val="en-US"/>
         </w:rPr>
-        <w:t>istopher</w:t>
-      </w:r>
-      <w:r>
-        <w:rPr>
-          <w:lang w:val="en-US"/>
-        </w:rPr>
-        <w:t>,</w:t>
+        <w:t>istopher,</w:t>
       </w:r>
       <w:r>
         <w:rPr>
@@ -284,14 +309,12 @@
         </w:rPr>
         <w:t xml:space="preserve">After a long </w:t>
       </w:r>
-      <w:proofErr w:type="gramStart"/>
-      <w:r>
-        <w:rPr>
-          <w:lang w:val="en-US"/>
-        </w:rPr>
-        <w:t>days</w:t>
-      </w:r>
-      <w:proofErr w:type="gramEnd"/>
+      <w:r>
+        <w:rPr>
+          <w:lang w:val="en-US"/>
+        </w:rPr>
+        <w:t>day’s</w:t>
+      </w:r>
       <w:r>
         <w:rPr>
           <w:lang w:val="en-US"/>

</xml_diff>